<commit_message>
estrutura + pesquisa nas bases Scielo e Plataforma CAPES
</commit_message>
<xml_diff>
--- a/capitulo.docx
+++ b/capitulo.docx
@@ -4,16 +4,1066 @@
   <w:body>
     <w:p>
       <w:pPr>
+        <w:pStyle w:val="Ttulo1"/>
+      </w:pPr>
+      <w:bookmarkStart w:id="20" w:name="Xef772a90b3edca3c168550a2cc6987c2341d91c"/>
+      <w:r>
+        <w:t xml:space="preserve">Levantamento exploratório de estudos sobre a Governança ambiental na Macrometrópole Paulista</w:t>
+      </w:r>
+      <w:bookmarkEnd w:id="20"/>
+    </w:p>
+    <w:p>
+      <w:pPr>
+        <w:pStyle w:val="FirstParagraph"/>
+      </w:pPr>
+      <w:r>
+        <w:t xml:space="preserve">Beatriz Milz,</w:t>
+      </w:r>
+      <w:r>
+        <w:rPr>
+          <w:rStyle w:val="FootnoteReference"/>
+        </w:rPr>
+        <w:footnoteReference w:id="21"/>
+      </w:r>
+      <w:r>
+        <w:t xml:space="preserve"> </w:t>
+      </w:r>
+      <w:r>
+        <w:t xml:space="preserve">Pedro Roberto Jacobi</w:t>
+      </w:r>
+      <w:r>
+        <w:rPr>
+          <w:rStyle w:val="FootnoteReference"/>
+        </w:rPr>
+        <w:footnoteReference w:id="23"/>
+      </w:r>
+    </w:p>
+    <w:p>
+      <w:pPr>
+        <w:pStyle w:val="Corpodotexto"/>
+      </w:pPr>
+      <w:r>
+        <w:rPr>
+          <w:b/>
+        </w:rPr>
+        <w:t xml:space="preserve">Palavras-chave:</w:t>
+      </w:r>
+      <w:r>
+        <w:t xml:space="preserve"> </w:t>
+      </w:r>
+      <w:r>
+        <w:t xml:space="preserve">Mudanças Climáticas, Governança da Água, Governança Metropolitana, Crise hídrica, Região Metropolitana de São Paulo.</w:t>
+      </w:r>
+    </w:p>
+    <w:p>
+      <w:pPr>
         <w:pStyle w:val="Ttulo2"/>
       </w:pPr>
-      <w:bookmarkStart w:id="20" w:name="referências"/>
+      <w:bookmarkStart w:id="24" w:name="introdução"/>
+      <w:r>
+        <w:t xml:space="preserve">Introdução</w:t>
+      </w:r>
+      <w:bookmarkEnd w:id="24"/>
+    </w:p>
+    <w:p>
+      <w:pPr>
+        <w:pStyle w:val="FirstParagraph"/>
+      </w:pPr>
+      <w:r>
+        <w:t xml:space="preserve">A Macrometrópole Paulista (MMP) (Figura 1) é considerada a maior e mais importante aglomeração urbana do Brasil, e abrange as regiões metropolitanas de São Paulo, Campinas, Sorocaba, Baixada Santista, Vale do Paraíba e Litoral Norte, as aglomerações urbanas de Jundiaí e Piracicaba, e as microrregiões de Bragantina e São Roque</w:t>
+      </w:r>
+      <w:r>
+        <w:t xml:space="preserve"> </w:t>
+      </w:r>
+      <w:r>
+        <w:t xml:space="preserve">(DAEE, 2013; EMPLASA, 2012)</w:t>
+      </w:r>
+      <w:r>
+        <w:t xml:space="preserve">. Segundo a Empresa Paulista de Planejamento Metropolitano (EMPLASA), a MMP é composta por 174 municípios e em 2018 concentrava uma população de 33,6 milhões de habitantes</w:t>
+      </w:r>
+      <w:r>
+        <w:t xml:space="preserve"> </w:t>
+      </w:r>
+      <w:r>
+        <w:t xml:space="preserve">(EMPLASA, 2019)</w:t>
+      </w:r>
+      <w:r>
+        <w:t xml:space="preserve">.</w:t>
+      </w:r>
+    </w:p>
+    <w:p>
+      <w:pPr>
+        <w:pStyle w:val="CaptionedFigure"/>
+      </w:pPr>
+      <w:r>
+        <w:drawing>
+          <wp:inline>
+            <wp:extent cx="5600700" cy="3332416"/>
+            <wp:effectExtent b="0" l="0" r="0" t="0"/>
+            <wp:docPr descr="Figura 1: Mapa da MMP, localizada no Estado de São Paulo, Brasil. Fonte: EMPLASA (2019)." title="" id="1" name="Picture"/>
+            <a:graphic>
+              <a:graphicData uri="http://schemas.openxmlformats.org/drawingml/2006/picture">
+                <pic:pic>
+                  <pic:nvPicPr>
+                    <pic:cNvPr descr="imagens/mapa_emplasa_MMP.jpg" id="0" name="Picture"/>
+                    <pic:cNvPicPr>
+                      <a:picLocks noChangeArrowheads="1" noChangeAspect="1"/>
+                    </pic:cNvPicPr>
+                  </pic:nvPicPr>
+                  <pic:blipFill>
+                    <a:blip r:embed="rId25"/>
+                    <a:stretch>
+                      <a:fillRect/>
+                    </a:stretch>
+                  </pic:blipFill>
+                  <pic:spPr bwMode="auto">
+                    <a:xfrm>
+                      <a:off x="0" y="0"/>
+                      <a:ext cx="5600700" cy="3332416"/>
+                    </a:xfrm>
+                    <a:prstGeom prst="rect">
+                      <a:avLst/>
+                    </a:prstGeom>
+                    <a:noFill/>
+                    <a:ln w="9525">
+                      <a:noFill/>
+                      <a:headEnd/>
+                      <a:tailEnd/>
+                    </a:ln>
+                  </pic:spPr>
+                </pic:pic>
+              </a:graphicData>
+            </a:graphic>
+          </wp:inline>
+        </w:drawing>
+      </w:r>
+    </w:p>
+    <w:p>
+      <w:pPr>
+        <w:pStyle w:val="ImageCaption"/>
+      </w:pPr>
+      <w:r>
+        <w:t xml:space="preserve">Figura 1: Mapa da MMP, localizada no Estado de São Paulo, Brasil.</w:t>
+      </w:r>
+      <w:r>
+        <w:t xml:space="preserve"> </w:t>
+      </w:r>
+      <w:r>
+        <w:t xml:space="preserve">Fonte:</w:t>
+      </w:r>
+      <w:r>
+        <w:t xml:space="preserve"> </w:t>
+      </w:r>
+      <w:r>
+        <w:t xml:space="preserve">EMPLASA (2019)</w:t>
+      </w:r>
+      <w:r>
+        <w:t xml:space="preserve">.</w:t>
+      </w:r>
+    </w:p>
+    <w:p>
+      <w:pPr>
+        <w:pStyle w:val="Corpodotexto"/>
+      </w:pPr>
+      <w:r>
+        <w:t xml:space="preserve">A MMP apresenta grande complexidade em termos de gestão, e os problemas a serem enfrentados também apresentam grandes dimensões, tais como o déficit habitacional, estresse hídrico e abastecimento de água, entre outros</w:t>
+      </w:r>
+      <w:r>
+        <w:t xml:space="preserve"> </w:t>
+      </w:r>
+      <w:r>
+        <w:t xml:space="preserve">(Castro &amp; Santos Júnior, 2017)</w:t>
+      </w:r>
+      <w:r>
+        <w:t xml:space="preserve">. Neste contexto, é importante que o planejamento realizado para Macrometrópole Paulista considere os efeitos das mudanças climáticas, pois, segundo o Painel Intergovernamental sobre Mudanças Climáticas (IPCC), elas irão amplificar os riscos existentes e criar novos riscos para os sistemas naturais e humanos</w:t>
+      </w:r>
+      <w:r>
+        <w:t xml:space="preserve"> </w:t>
+      </w:r>
+      <w:r>
+        <w:t xml:space="preserve">(IPCC, 2014)</w:t>
+      </w:r>
+      <w:r>
+        <w:t xml:space="preserve">.</w:t>
+      </w:r>
+    </w:p>
+    <w:p>
+      <w:pPr>
+        <w:pStyle w:val="Corpodotexto"/>
+      </w:pPr>
+      <w:r>
+        <w:t xml:space="preserve">Considerando a complexidade territorial apresentada pela MMP, é fundamental destacar a importância do conceito de governança ambiental.</w:t>
+      </w:r>
+      <w:r>
+        <w:t xml:space="preserve"> </w:t>
+      </w:r>
+      <w:r>
+        <w:t xml:space="preserve">Lemos &amp; Agrawal (2006)</w:t>
+      </w:r>
+      <w:r>
+        <w:t xml:space="preserve"> </w:t>
+      </w:r>
+      <w:r>
+        <w:t xml:space="preserve">(p. 298) referem-se à governança ambiental como</w:t>
+      </w:r>
+      <w:r>
+        <w:t xml:space="preserve"> </w:t>
+      </w:r>
+      <w:r>
+        <w:t xml:space="preserve">“</w:t>
+      </w:r>
+      <w:r>
+        <w:t xml:space="preserve">o conjunto de processos regulatórios, mecanismos e organizações através dos quais os atores políticos influenciam as ações e resultados ambientais</w:t>
+      </w:r>
+      <w:r>
+        <w:t xml:space="preserve">”</w:t>
+      </w:r>
+      <w:r>
+        <w:t xml:space="preserve">.</w:t>
+      </w:r>
+      <w:r>
+        <w:t xml:space="preserve"> </w:t>
+      </w:r>
+      <w:r>
+        <w:t xml:space="preserve">Jacobi &amp; Sinisgalli (2012)</w:t>
+      </w:r>
+      <w:r>
+        <w:t xml:space="preserve"> </w:t>
+      </w:r>
+      <w:r>
+        <w:t xml:space="preserve">(p. 1471) apontam que</w:t>
+      </w:r>
+      <w:r>
+        <w:t xml:space="preserve"> </w:t>
+      </w:r>
+      <w:r>
+        <w:t xml:space="preserve">“</w:t>
+      </w:r>
+      <w:r>
+        <w:t xml:space="preserve">a governança ambiental envolve todos e cada um nas decisões sobre o meio ambiente, por meio das organizações civis e governamentais</w:t>
+      </w:r>
+      <w:r>
+        <w:t xml:space="preserve">”</w:t>
+      </w:r>
+      <w:r>
+        <w:t xml:space="preserve">.</w:t>
+      </w:r>
+    </w:p>
+    <w:p>
+      <w:pPr>
+        <w:pStyle w:val="Corpodotexto"/>
+      </w:pPr>
+      <w:r>
+        <w:t xml:space="preserve">Segundo</w:t>
+      </w:r>
+      <w:r>
+        <w:t xml:space="preserve"> </w:t>
+      </w:r>
+      <w:r>
+        <w:t xml:space="preserve">Jacobi (2018)</w:t>
+      </w:r>
+      <w:r>
+        <w:t xml:space="preserve">,</w:t>
+      </w:r>
+      <w:r>
+        <w:t xml:space="preserve"> </w:t>
+      </w:r>
+      <w:r>
+        <w:t xml:space="preserve">“</w:t>
+      </w:r>
+      <w:r>
+        <w:t xml:space="preserve">a governança ambiental do espaço urbano pode ser chave no alcance de uma condição de sustentabilidade e redução de vulnerabilidades aos desastres, principalmente aqueles relacionados aos eventos extremos decorrentes do aquecimento global, que tendem a se agravar</w:t>
+      </w:r>
+      <w:r>
+        <w:t xml:space="preserve">”</w:t>
+      </w:r>
+      <w:r>
+        <w:t xml:space="preserve"> </w:t>
+      </w:r>
+      <w:r>
+        <w:t xml:space="preserve">(Jacobi, 2018, p. 349)</w:t>
+      </w:r>
+      <w:r>
+        <w:t xml:space="preserve">. Considerando a importância do avanço nos estudos sobre a governança ambiental na Macrometrópole Paulista, neste trabalho é apresentado um levantamento exploratório de artigos científicos que abordam a MMP, publicados até 2018, com o objetivo de identificar pesquisas que tratem sobre a Governança Ambiental na MMP, no contexto das mudanças climáticas.</w:t>
+      </w:r>
+    </w:p>
+    <w:p>
+      <w:pPr>
+        <w:pStyle w:val="Ttulo2"/>
+      </w:pPr>
+      <w:bookmarkStart w:id="26" w:name="metodologia"/>
+      <w:r>
+        <w:t xml:space="preserve">Metodologia</w:t>
+      </w:r>
+      <w:bookmarkEnd w:id="26"/>
+    </w:p>
+    <w:p>
+      <w:pPr>
+        <w:pStyle w:val="FirstParagraph"/>
+      </w:pPr>
+      <w:r>
+        <w:t xml:space="preserve">As pesquisas foram realizadas em novembro de 2020, nas seguintes plataformas: Periódicos CAPES (</w:t>
+      </w:r>
+      <w:hyperlink r:id="rId27">
+        <w:r>
+          <w:rPr>
+            <w:rStyle w:val="Hyperlink"/>
+          </w:rPr>
+          <w:t xml:space="preserve">http://www.periodicos.capes.gov.br/</w:t>
+        </w:r>
+      </w:hyperlink>
+      <w:r>
+        <w:t xml:space="preserve">),</w:t>
+      </w:r>
+      <w:r>
+        <w:t xml:space="preserve"> </w:t>
+      </w:r>
+      <w:r>
+        <w:rPr>
+          <w:i/>
+        </w:rPr>
+        <w:t xml:space="preserve">Scientific Electronic Library Online</w:t>
+      </w:r>
+      <w:r>
+        <w:t xml:space="preserve"> </w:t>
+      </w:r>
+      <w:r>
+        <w:t xml:space="preserve">(SciELO) (</w:t>
+      </w:r>
+      <w:hyperlink r:id="rId28">
+        <w:r>
+          <w:rPr>
+            <w:rStyle w:val="Hyperlink"/>
+          </w:rPr>
+          <w:t xml:space="preserve">http://www.scielo.org/</w:t>
+        </w:r>
+      </w:hyperlink>
+      <w:r>
+        <w:t xml:space="preserve">),</w:t>
+      </w:r>
+      <w:r>
+        <w:t xml:space="preserve"> </w:t>
+      </w:r>
+      <w:r>
+        <w:rPr>
+          <w:i/>
+        </w:rPr>
+        <w:t xml:space="preserve">Science Direct</w:t>
+      </w:r>
+      <w:r>
+        <w:t xml:space="preserve"> </w:t>
+      </w:r>
+      <w:r>
+        <w:t xml:space="preserve">(</w:t>
+      </w:r>
+      <w:hyperlink r:id="rId29">
+        <w:r>
+          <w:rPr>
+            <w:rStyle w:val="Hyperlink"/>
+          </w:rPr>
+          <w:t xml:space="preserve">https://www.sciencedirect.com</w:t>
+        </w:r>
+      </w:hyperlink>
+      <w:r>
+        <w:t xml:space="preserve">) e</w:t>
+      </w:r>
+      <w:r>
+        <w:t xml:space="preserve"> </w:t>
+      </w:r>
+      <w:r>
+        <w:rPr>
+          <w:i/>
+        </w:rPr>
+        <w:t xml:space="preserve">Google Scholar</w:t>
+      </w:r>
+      <w:r>
+        <w:t xml:space="preserve"> </w:t>
+      </w:r>
+      <w:r>
+        <w:t xml:space="preserve">(</w:t>
+      </w:r>
+      <w:hyperlink r:id="rId30">
+        <w:r>
+          <w:rPr>
+            <w:rStyle w:val="Hyperlink"/>
+          </w:rPr>
+          <w:t xml:space="preserve">https://scholar.google.com.br/</w:t>
+        </w:r>
+      </w:hyperlink>
+      <w:r>
+        <w:t xml:space="preserve">). Foram pesquisados artigos que continham, em seu título, os seguintes termos:</w:t>
+      </w:r>
+      <w:r>
+        <w:t xml:space="preserve"> </w:t>
+      </w:r>
+      <w:r>
+        <w:t xml:space="preserve">“</w:t>
+      </w:r>
+      <w:r>
+        <w:t xml:space="preserve">Macrometrópole</w:t>
+      </w:r>
+      <w:r>
+        <w:t xml:space="preserve">”</w:t>
+      </w:r>
+      <w:r>
+        <w:t xml:space="preserve">,</w:t>
+      </w:r>
+      <w:r>
+        <w:t xml:space="preserve"> </w:t>
+      </w:r>
+      <w:r>
+        <w:t xml:space="preserve">“</w:t>
+      </w:r>
+      <w:r>
+        <w:t xml:space="preserve">Macrometrópole Paulista</w:t>
+      </w:r>
+      <w:r>
+        <w:t xml:space="preserve">”</w:t>
+      </w:r>
+      <w:r>
+        <w:t xml:space="preserve">,</w:t>
+      </w:r>
+      <w:r>
+        <w:t xml:space="preserve"> </w:t>
+      </w:r>
+      <w:r>
+        <w:t xml:space="preserve">“</w:t>
+      </w:r>
+      <w:r>
+        <w:t xml:space="preserve">Macrometrópole de São Paulo</w:t>
+      </w:r>
+      <w:r>
+        <w:t xml:space="preserve">”</w:t>
+      </w:r>
+      <w:r>
+        <w:t xml:space="preserve">,</w:t>
+      </w:r>
+      <w:r>
+        <w:t xml:space="preserve"> </w:t>
+      </w:r>
+      <w:r>
+        <w:t xml:space="preserve">“</w:t>
+      </w:r>
+      <w:r>
+        <w:rPr>
+          <w:i/>
+        </w:rPr>
+        <w:t xml:space="preserve">Macrometropolis</w:t>
+      </w:r>
+      <w:r>
+        <w:t xml:space="preserve">”</w:t>
+      </w:r>
+      <w:r>
+        <w:t xml:space="preserve"> </w:t>
+      </w:r>
+      <w:r>
+        <w:t xml:space="preserve">e</w:t>
+      </w:r>
+      <w:r>
+        <w:t xml:space="preserve"> </w:t>
+      </w:r>
+      <w:r>
+        <w:t xml:space="preserve">“</w:t>
+      </w:r>
+      <w:r>
+        <w:rPr>
+          <w:i/>
+        </w:rPr>
+        <w:t xml:space="preserve">Sao Paulo Macrometropolis</w:t>
+      </w:r>
+      <w:r>
+        <w:t xml:space="preserve">”</w:t>
+      </w:r>
+      <w:r>
+        <w:t xml:space="preserve">.</w:t>
+      </w:r>
+    </w:p>
+    <w:p>
+      <w:pPr>
+        <w:pStyle w:val="Corpodotexto"/>
+      </w:pPr>
+      <w:r>
+        <w:t xml:space="preserve">Os resultados foram coletados e organizados em uma tabela, considerando os seguintes critérios: tipo de publicação (resumo expandido publicado em anais de evento, artigo publicado em anais de evento científico, dissertação de Mestrado, tese de doutorado e artigo publicado em periódico científico), título da publicação, autores, periódico científico na qual o trabalho foi publicado, idioma de publicação, ano de publicação e endereço online do trabalho (URL). Foram filtrados e apagados os trabalhos repetidos, considerando que existe a possibilidade de um mesmo trabalho ser indicado nos diferentes plataformas pesquisadas. Após estas etapas, foram filtrados apenas trabalhos publicados em periódicos científicos. Foram encontrados artigos que citavam a MMP em seu título, porém não tratava do tema no desenvolvimento do trabalho, portanto foram retirados deste estudo.</w:t>
+      </w:r>
+    </w:p>
+    <w:p>
+      <w:pPr>
+        <w:pStyle w:val="Corpodotexto"/>
+      </w:pPr>
+      <w:r>
+        <w:t xml:space="preserve">A etapa posterior constou em verificar os trabalhos encontrados, com a finalidade de responder às seguintes perguntas: A quais instituições pertencem os autores e co-autores dos artigos? Em que ano os artigos foram publicados? Em quais periódicos os mesmos foram publicados? A governança é abordada nos trabalhos? Os autores relacionam a governança com quais abordagens (ex. ambiental, metropolitana, água, entre outros)? Foram elaboradas visualizações dos dados, como gráficos, tabelas e nuvens de frequência de palavras, utilizando os softwares R</w:t>
+      </w:r>
+      <w:r>
+        <w:t xml:space="preserve"> </w:t>
+      </w:r>
+      <w:r>
+        <w:t xml:space="preserve">(R Core Team, 2019)</w:t>
+      </w:r>
+      <w:r>
+        <w:t xml:space="preserve">, RStudio</w:t>
+      </w:r>
+      <w:r>
+        <w:t xml:space="preserve"> </w:t>
+      </w:r>
+      <w:r>
+        <w:t xml:space="preserve">(RStudio Team, 2019)</w:t>
+      </w:r>
+      <w:r>
+        <w:t xml:space="preserve"> </w:t>
+      </w:r>
+      <w:r>
+        <w:t xml:space="preserve">e os pacotes …. .</w:t>
+      </w:r>
+    </w:p>
+    <w:p>
+      <w:pPr>
+        <w:pStyle w:val="Ttulo2"/>
+      </w:pPr>
+      <w:bookmarkStart w:id="31" w:name="X2160af8c6b7cb5140618a113a6fc4600b3daa23"/>
+      <w:r>
+        <w:t xml:space="preserve">Resultados e discussões (PRECISA ATUALIZAR)</w:t>
+      </w:r>
+      <w:bookmarkEnd w:id="31"/>
+    </w:p>
+    <w:p>
+      <w:pPr>
+        <w:pStyle w:val="FirstParagraph"/>
+      </w:pPr>
+      <w:r>
+        <w:t xml:space="preserve">A pesquisa resultou em 20 artigos publicados em periódicos. Avaliando o idioma das publicações, apenas um trabalho foi publicado em língua inglesa, demonstrando que os autores consideram que este assunto é de maior importância local (Brasil). Na Figura 2 está representado no gráfico o número de publicações por ano, e as revistas onde estes artigos foram publicados, evidenciando que os estudos sobre a MMP tem sido mais frequentes desde o ano 2015.</w:t>
+      </w:r>
+    </w:p>
+    <w:p>
+      <w:pPr>
+        <w:pStyle w:val="Corpodotexto"/>
+      </w:pPr>
+      <w:r>
+        <w:t xml:space="preserve">Figura 2: Quantidade de artigos científicos, segundo o ano e revista onde foram publicados.</w:t>
+      </w:r>
+    </w:p>
+    <w:p>
+      <w:pPr>
+        <w:pStyle w:val="Corpodotexto"/>
+      </w:pPr>
+      <w:r>
+        <w:rPr>
+          <w:b/>
+        </w:rPr>
+        <w:t xml:space="preserve">FAZER NOVO GRÁFICO</w:t>
+      </w:r>
+    </w:p>
+    <w:p>
+      <w:pPr>
+        <w:pStyle w:val="Corpodotexto"/>
+      </w:pPr>
+      <w:r>
+        <w:t xml:space="preserve">Fonte: Elaborado pelos autores.</w:t>
+      </w:r>
+    </w:p>
+    <w:p>
+      <w:pPr>
+        <w:pStyle w:val="Corpodotexto"/>
+      </w:pPr>
+      <w:r>
+        <w:t xml:space="preserve">Uma hipótese para o aumento de publicações desde o ano 2015 é a publicação do Plano de Ação da Macrometrópole Paulista 2013-2040 (PAM). O PAM foi coordenado pela EMPLASA e publicado em 2013, objetivou orientar a formulação e a execução de políticas públicas neste território. Segundo Tavares (2018, p. 128),</w:t>
+      </w:r>
+      <w:r>
+        <w:t xml:space="preserve"> </w:t>
+      </w:r>
+      <w:r>
+        <w:t xml:space="preserve">“</w:t>
+      </w:r>
+      <w:r>
+        <w:t xml:space="preserve">com a publicação do PAM, a Macrometrópole Paulista inseriu-se no sistema de planejamento regional do estado de São Paulo e se constituiu como uma região institucionalizada (porém não regulamentada por lei específica)</w:t>
+      </w:r>
+      <w:r>
+        <w:t xml:space="preserve">”</w:t>
+      </w:r>
+      <w:r>
+        <w:t xml:space="preserve">.</w:t>
+      </w:r>
+    </w:p>
+    <w:p>
+      <w:pPr>
+        <w:pStyle w:val="Corpodotexto"/>
+      </w:pPr>
+      <w:r>
+        <w:t xml:space="preserve">Na tabela 1 estão representados as revistas onde foram identificados o maior número de artigos publicados relacionados com o tema da MMP, sendo elas: Cadernos Metrópole, Revista Iberoamericana de Urbanismo, Estudos Avançados e Revista Brasileira de Estudos Urbanos e Regionais. Considerando as instituições às quais os autores e co-autores dos artigos fazem parte, destaca-se a Universidade de São Paulo (USP), EMPLASA, Universidade do Vale do Paraíba (UNIVAP) e Universidade Estadual de Campinas (UNICAMP).</w:t>
+      </w:r>
+    </w:p>
+    <w:p>
+      <w:pPr>
+        <w:pStyle w:val="Corpodotexto"/>
+      </w:pPr>
+      <w:r>
+        <w:t xml:space="preserve">Tabela 1: Publicações encontradas segundo a revistas científica, número de publicações em cada revista, e referências dos artigos encontrados.</w:t>
+      </w:r>
+    </w:p>
+    <w:p>
+      <w:pPr>
+        <w:pStyle w:val="Corpodotexto"/>
+      </w:pPr>
+      <w:r>
+        <w:t xml:space="preserve">ATUALIZAR TABELA</w:t>
+      </w:r>
+    </w:p>
+    <w:p>
+      <w:pPr>
+        <w:pStyle w:val="Corpodotexto"/>
+      </w:pPr>
+      <w:r>
+        <w:t xml:space="preserve">Fonte: Elaborado pelos autores.</w:t>
+      </w:r>
+    </w:p>
+    <w:p>
+      <w:pPr>
+        <w:pStyle w:val="Ttulo3"/>
+      </w:pPr>
+      <w:bookmarkStart w:id="32" w:name="governança-e-a-macrometrópole-paulista"/>
+      <w:r>
+        <w:t xml:space="preserve">Governança e a Macrometrópole Paulista</w:t>
+      </w:r>
+      <w:bookmarkEnd w:id="32"/>
+    </w:p>
+    <w:p>
+      <w:pPr>
+        <w:pStyle w:val="FirstParagraph"/>
+      </w:pPr>
+      <w:r>
+        <w:t xml:space="preserve">A Figura 3 apresenta nuvens de frequência de palavras, elaboradas a partir dos títulos de todas as publicações apresentadas neste estudo, e das palavras-chaves utilizadas pelos autores, desenvolvidas com a finalidade de apresentar de forma visual os temas abordados pelos trabalhos. Não há destaque para palavras relacionadas com mudanças climáticas nas nuvens de frequência de palavras, enquanto a palavra governança aparece apenas na nuvem de palavras-chaves dos artigos, com pouco destaque.</w:t>
+      </w:r>
+    </w:p>
+    <w:p>
+      <w:pPr>
+        <w:pStyle w:val="Corpodotexto"/>
+      </w:pPr>
+      <w:r>
+        <w:t xml:space="preserve">Figura 3: Nuvem de frequência de palavras, elaborada a partir de a) título das publicações apresentadas neste estudo, b) palavras-chaves indicadas nas publicações.</w:t>
+      </w:r>
+    </w:p>
+    <w:p>
+      <w:pPr>
+        <w:pStyle w:val="Corpodotexto"/>
+      </w:pPr>
+      <w:r>
+        <w:rPr>
+          <w:b/>
+        </w:rPr>
+        <w:t xml:space="preserve">ATUALIZAR FIGURA</w:t>
+      </w:r>
+    </w:p>
+    <w:p>
+      <w:pPr>
+        <w:pStyle w:val="Corpodotexto"/>
+      </w:pPr>
+      <w:r>
+        <w:t xml:space="preserve">Fonte: Elaborado pelos autores.</w:t>
+      </w:r>
+    </w:p>
+    <w:p>
+      <w:pPr>
+        <w:pStyle w:val="Corpodotexto"/>
+      </w:pPr>
+      <w:r>
+        <w:t xml:space="preserve">Considerando os artigos apresentados neste levantamento, foram identificados 6 trabalhos que abordavam a governança. As abordagens que apareceram relacionadas com governança são: água, metropolitana, participativa, ambiental, interfederativa, multinível, multissetorial, nexo e democrática.</w:t>
+      </w:r>
+    </w:p>
+    <w:p>
+      <w:pPr>
+        <w:pStyle w:val="Corpodotexto"/>
+      </w:pPr>
+      <w:r>
+        <w:t xml:space="preserve">As abordagens de governança mais presentes nos estudos foram a governança da água e governança metropolitana. Dentre os trabalhos que abordaram a governança da água na MMP (JACOBI, CIBIM &amp; LEÃO, 2015; GIATTI et al., 2016; RICHTER &amp; JACOBI, 2018), dois trataram diretamente sobre a crise hídrica que afetou a Macrometrópole Paulista entre 2014 e 2015, especialmente a Região Metropolitana de São Paulo (RMSP), e outro apresentou este acontecimento em sua contextualização. A gestão dos recursos hídricos atualmente transcende a escala da RMSP, pois apresenta complexas relações com outras regiões metropolitanas e unidades de gerenciamento de recursos hídricos, que estão incluídas no território da Macrometrópole Paulista. Segundo Richter e Jacobi (2018, p. 557):</w:t>
+      </w:r>
+    </w:p>
+    <w:p>
+      <w:pPr>
+        <w:pStyle w:val="BlockText"/>
+      </w:pPr>
+      <w:r>
+        <w:t xml:space="preserve">“</w:t>
+      </w:r>
+      <w:r>
+        <w:t xml:space="preserve">num contexto de conflitos e disputas pelo uso da água proveniente das bacias hidrográficas que abastecem a região, torna-se importante pensar o desafio que a MMP apresenta enquanto território para a segurança hídrica e integração de seus recursos diante da disponibilidade e demanda em seus múltiplos usos</w:t>
+      </w:r>
+      <w:r>
+        <w:t xml:space="preserve">”</w:t>
+      </w:r>
+      <w:r>
+        <w:t xml:space="preserve">.</w:t>
+      </w:r>
+    </w:p>
+    <w:p>
+      <w:pPr>
+        <w:pStyle w:val="FirstParagraph"/>
+      </w:pPr>
+      <w:r>
+        <w:t xml:space="preserve">Os trabalhos que consideraram a abordagem de governança da água também dialogaram sobre as mudanças climáticas, que é uma questão que aumenta as incertezas sobre o abastecimento público da MMP. Segundo o IPCC, as mudanças climáticas irão aumentar os riscos de ocorrência de eventos de secas e escassez de água (IPCC, 2014).</w:t>
+      </w:r>
+    </w:p>
+    <w:p>
+      <w:pPr>
+        <w:pStyle w:val="Corpodotexto"/>
+      </w:pPr>
+      <w:r>
+        <w:t xml:space="preserve">Por outro lado, os trabalhos que consideraram a abordagem da governança metropolitana (NEGREIROS, SANTOS &amp; MIRANDA, 2015; CASTRO &amp; SANTOS JUNIOR, 2017; GOMES, RESCHILIAN &amp; UEHARA, 2018) apresentaram um enfoque em planejamento regional, não dialogando com as mudanças climáticas.</w:t>
+      </w:r>
+    </w:p>
+    <w:p>
+      <w:pPr>
+        <w:pStyle w:val="Ttulo2"/>
+      </w:pPr>
+      <w:bookmarkStart w:id="33" w:name="conclusões"/>
+      <w:r>
+        <w:t xml:space="preserve">Conclusões</w:t>
+      </w:r>
+      <w:bookmarkEnd w:id="33"/>
+    </w:p>
+    <w:p>
+      <w:pPr>
+        <w:pStyle w:val="FirstParagraph"/>
+      </w:pPr>
+      <w:r>
+        <w:t xml:space="preserve">Desde 2015, houve um aumento do número de publicações científicas que tratavam do território da Macrometrópole Paulista. Destacando a importância da governança ambiental para o contexto apresentado, é importante que as pesquisas sobre este território sejam intensificadas, especialmente no contexto atual de incertezas e mudanças climáticas, com o intuito de avançar no entendimento sobre a governança ambiental na MMP. Espera-se que esse levantamento exploratório forneça subsídios para pesquisas futuras sobre a Macrometrópole.</w:t>
+      </w:r>
+    </w:p>
+    <w:p>
+      <w:pPr>
+        <w:pStyle w:val="Ttulo2"/>
+      </w:pPr>
+      <w:bookmarkStart w:id="34" w:name="agradecimentos"/>
+      <w:r>
+        <w:t xml:space="preserve">Agradecimentos</w:t>
+      </w:r>
+      <w:bookmarkEnd w:id="34"/>
+    </w:p>
+    <w:p>
+      <w:pPr>
+        <w:pStyle w:val="FirstParagraph"/>
+      </w:pPr>
+      <w:r>
+        <w:t xml:space="preserve">Os(as) autores(as) agradecem o apoio da Fundação de Amparo à Pesquisa do Estado de São Paulo (FAPESP) (processos n.[número da bolsa]). O trabalho é parte das atividades do projeto temático, em andamento,</w:t>
+      </w:r>
+      <w:r>
+        <w:t xml:space="preserve"> </w:t>
+      </w:r>
+      <w:r>
+        <w:t xml:space="preserve">“</w:t>
+      </w:r>
+      <w:r>
+        <w:t xml:space="preserve">Governança ambiental na Macrometrópole Paulista, face à variabilidade climática</w:t>
+      </w:r>
+      <w:r>
+        <w:t xml:space="preserve">”</w:t>
+      </w:r>
+      <w:r>
+        <w:t xml:space="preserve">, processo nº 15/03804-9, financiado pela FAPESP e vinculado ao Programa FAPESP de Pesquisa sobre Mudanças Climáticas Globais.</w:t>
+      </w:r>
+    </w:p>
+    <w:p>
+      <w:pPr>
+        <w:pStyle w:val="Ttulo2"/>
+      </w:pPr>
+      <w:bookmarkStart w:id="35" w:name="referências"/>
       <w:r>
         <w:t xml:space="preserve">Referências</w:t>
       </w:r>
-      <w:bookmarkEnd w:id="20"/>
-    </w:p>
-    <w:bookmarkStart w:id="21" w:name="refs"/>
-    <w:bookmarkEnd w:id="21"/>
+      <w:bookmarkEnd w:id="35"/>
+    </w:p>
+    <w:bookmarkStart w:id="49" w:name="refs"/>
+    <w:bookmarkStart w:id="37" w:name="X18c4ba1052182a89a87363b49aa5b8bb53298f5"/>
+    <w:p>
+      <w:pPr>
+        <w:pStyle w:val="Bibliography"/>
+      </w:pPr>
+      <w:r>
+        <w:t xml:space="preserve">Castro, H. R. de, &amp; Santos Júnior, W. R. dos. (2017). A expansão da macrometrópole e a criação de novas RMs: um novo rumo para a metropolização institucional no estado de São Paulo?</w:t>
+      </w:r>
+      <w:r>
+        <w:t xml:space="preserve"> </w:t>
+      </w:r>
+      <w:r>
+        <w:rPr>
+          <w:i/>
+        </w:rPr>
+        <w:t xml:space="preserve">Cadernos Metrópole</w:t>
+      </w:r>
+      <w:r>
+        <w:t xml:space="preserve">,</w:t>
+      </w:r>
+      <w:r>
+        <w:t xml:space="preserve"> </w:t>
+      </w:r>
+      <w:r>
+        <w:rPr>
+          <w:i/>
+        </w:rPr>
+        <w:t xml:space="preserve">19</w:t>
+      </w:r>
+      <w:r>
+        <w:t xml:space="preserve">(40), 703–720.</w:t>
+      </w:r>
+      <w:r>
+        <w:t xml:space="preserve"> </w:t>
+      </w:r>
+      <w:hyperlink r:id="rId36">
+        <w:r>
+          <w:rPr>
+            <w:rStyle w:val="Hyperlink"/>
+          </w:rPr>
+          <w:t xml:space="preserve">https://doi.org/10.1590/2236-9996.2017-4001</w:t>
+        </w:r>
+      </w:hyperlink>
+    </w:p>
+    <w:bookmarkEnd w:id="37"/>
+    <w:bookmarkStart w:id="38" w:name="X25851c1a133cade6b40aa8ac85238c0c7c632e8"/>
+    <w:p>
+      <w:pPr>
+        <w:pStyle w:val="Bibliography"/>
+      </w:pPr>
+      <w:r>
+        <w:t xml:space="preserve">DAEE. (2013).</w:t>
+      </w:r>
+      <w:r>
+        <w:t xml:space="preserve"> </w:t>
+      </w:r>
+      <w:r>
+        <w:rPr>
+          <w:i/>
+        </w:rPr>
+        <w:t xml:space="preserve">Macrometrópole - Sumário Executivo - Plano Diretor de Aproveitamento de Recursos Hídricos para a Macrometrópole Paulista</w:t>
+      </w:r>
+      <w:r>
+        <w:t xml:space="preserve">.</w:t>
+      </w:r>
+    </w:p>
+    <w:bookmarkEnd w:id="38"/>
+    <w:bookmarkStart w:id="39" w:name="ref-emplasaPlanoAcaoMacrometropole2012"/>
+    <w:p>
+      <w:pPr>
+        <w:pStyle w:val="Bibliography"/>
+      </w:pPr>
+      <w:r>
+        <w:t xml:space="preserve">EMPLASA. (2012).</w:t>
+      </w:r>
+      <w:r>
+        <w:t xml:space="preserve"> </w:t>
+      </w:r>
+      <w:r>
+        <w:rPr>
+          <w:i/>
+        </w:rPr>
+        <w:t xml:space="preserve">Plano de ação da macrometrópole paulista 2013: 2040</w:t>
+      </w:r>
+      <w:r>
+        <w:t xml:space="preserve">. Governo do Estado de São Paulo.</w:t>
+      </w:r>
+    </w:p>
+    <w:bookmarkEnd w:id="39"/>
+    <w:bookmarkStart w:id="40" w:name="ref-emplasaRegiaoMetropolitanaSao2019"/>
+    <w:p>
+      <w:pPr>
+        <w:pStyle w:val="Bibliography"/>
+      </w:pPr>
+      <w:r>
+        <w:t xml:space="preserve">EMPLASA. (2019). Região Metropolitana de São Paulo. In</w:t>
+      </w:r>
+      <w:r>
+        <w:t xml:space="preserve"> </w:t>
+      </w:r>
+      <w:r>
+        <w:rPr>
+          <w:i/>
+        </w:rPr>
+        <w:t xml:space="preserve">EMPLASA</w:t>
+      </w:r>
+      <w:r>
+        <w:t xml:space="preserve">. https://www.emplasa.sp.gov.br/RMSP.</w:t>
+      </w:r>
+    </w:p>
+    <w:bookmarkEnd w:id="40"/>
+    <w:bookmarkStart w:id="41" w:name="ref-ipcc_climate_2014"/>
+    <w:p>
+      <w:pPr>
+        <w:pStyle w:val="Bibliography"/>
+      </w:pPr>
+      <w:r>
+        <w:t xml:space="preserve">IPCC. (2014).</w:t>
+      </w:r>
+      <w:r>
+        <w:t xml:space="preserve"> </w:t>
+      </w:r>
+      <w:r>
+        <w:rPr>
+          <w:i/>
+        </w:rPr>
+        <w:t xml:space="preserve">Climate Change 2014: Synthesis Report. Contribution of Working Groups I, II and III to the Fifth Assessment Report of the Intergovernmental Panel on Climate Change</w:t>
+      </w:r>
+      <w:r>
+        <w:t xml:space="preserve">.</w:t>
+      </w:r>
+    </w:p>
+    <w:bookmarkEnd w:id="41"/>
+    <w:bookmarkStart w:id="42" w:name="Xccc6effd3dc76389ebea0b3d0bf3431cdd61a35"/>
+    <w:p>
+      <w:pPr>
+        <w:pStyle w:val="Bibliography"/>
+      </w:pPr>
+      <w:r>
+        <w:t xml:space="preserve">Jacobi, P. R. (2018). Capítulo 16: Mudanças Climáticas nas Cidades: A Relação entre Ciência e Política. In</w:t>
+      </w:r>
+      <w:r>
+        <w:t xml:space="preserve"> </w:t>
+      </w:r>
+      <w:r>
+        <w:rPr>
+          <w:i/>
+        </w:rPr>
+        <w:t xml:space="preserve">Governança multinível e desenvovlimento rregional sustentável</w:t>
+      </w:r>
+      <w:r>
+        <w:t xml:space="preserve">. Oficina Municipal.</w:t>
+      </w:r>
+    </w:p>
+    <w:bookmarkEnd w:id="42"/>
+    <w:bookmarkStart w:id="44" w:name="X43a51ca340575a386f3b0453792093b0c0f1c7e"/>
+    <w:p>
+      <w:pPr>
+        <w:pStyle w:val="Bibliography"/>
+      </w:pPr>
+      <w:r>
+        <w:t xml:space="preserve">Jacobi, P. R., &amp; Sinisgalli, P. A. de A. (2012). Governança ambiental e economia verde.</w:t>
+      </w:r>
+      <w:r>
+        <w:t xml:space="preserve"> </w:t>
+      </w:r>
+      <w:r>
+        <w:rPr>
+          <w:i/>
+        </w:rPr>
+        <w:t xml:space="preserve">Ciência &amp;Amp; Saúde Coletiva</w:t>
+      </w:r>
+      <w:r>
+        <w:t xml:space="preserve">,</w:t>
+      </w:r>
+      <w:r>
+        <w:t xml:space="preserve"> </w:t>
+      </w:r>
+      <w:r>
+        <w:rPr>
+          <w:i/>
+        </w:rPr>
+        <w:t xml:space="preserve">17</w:t>
+      </w:r>
+      <w:r>
+        <w:t xml:space="preserve">(6), 1469–1478.</w:t>
+      </w:r>
+      <w:r>
+        <w:t xml:space="preserve"> </w:t>
+      </w:r>
+      <w:hyperlink r:id="rId43">
+        <w:r>
+          <w:rPr>
+            <w:rStyle w:val="Hyperlink"/>
+          </w:rPr>
+          <w:t xml:space="preserve">https://doi.org/10.1590/S1413-81232012000600011</w:t>
+        </w:r>
+      </w:hyperlink>
+    </w:p>
+    <w:bookmarkEnd w:id="44"/>
+    <w:bookmarkStart w:id="46" w:name="ref-lemosEnvironmentalGovernance2006"/>
+    <w:p>
+      <w:pPr>
+        <w:pStyle w:val="Bibliography"/>
+      </w:pPr>
+      <w:r>
+        <w:t xml:space="preserve">Lemos, M. C., &amp; Agrawal, A. (2006). Environmental Governance.</w:t>
+      </w:r>
+      <w:r>
+        <w:t xml:space="preserve"> </w:t>
+      </w:r>
+      <w:r>
+        <w:rPr>
+          <w:i/>
+        </w:rPr>
+        <w:t xml:space="preserve">Annual Review of Environment and Resources</w:t>
+      </w:r>
+      <w:r>
+        <w:t xml:space="preserve">,</w:t>
+      </w:r>
+      <w:r>
+        <w:t xml:space="preserve"> </w:t>
+      </w:r>
+      <w:r>
+        <w:rPr>
+          <w:i/>
+        </w:rPr>
+        <w:t xml:space="preserve">31</w:t>
+      </w:r>
+      <w:r>
+        <w:t xml:space="preserve">(1), 297–325.</w:t>
+      </w:r>
+      <w:r>
+        <w:t xml:space="preserve"> </w:t>
+      </w:r>
+      <w:hyperlink r:id="rId45">
+        <w:r>
+          <w:rPr>
+            <w:rStyle w:val="Hyperlink"/>
+          </w:rPr>
+          <w:t xml:space="preserve">https://doi.org/10.1146/annurev.energy.31.042605.135621</w:t>
+        </w:r>
+      </w:hyperlink>
+    </w:p>
+    <w:bookmarkEnd w:id="46"/>
+    <w:bookmarkStart w:id="47" w:name="ref-R-base"/>
+    <w:p>
+      <w:pPr>
+        <w:pStyle w:val="Bibliography"/>
+      </w:pPr>
+      <w:r>
+        <w:t xml:space="preserve">R Core Team. (2019).</w:t>
+      </w:r>
+      <w:r>
+        <w:t xml:space="preserve"> </w:t>
+      </w:r>
+      <w:r>
+        <w:rPr>
+          <w:i/>
+        </w:rPr>
+        <w:t xml:space="preserve">R: A language and environment for statistical computing</w:t>
+      </w:r>
+      <w:r>
+        <w:t xml:space="preserve"> </w:t>
+      </w:r>
+      <w:r>
+        <w:t xml:space="preserve">[Manual]. R Foundation for Statistical Computing.</w:t>
+      </w:r>
+    </w:p>
+    <w:bookmarkEnd w:id="47"/>
+    <w:bookmarkStart w:id="48" w:name="ref-rstudio"/>
+    <w:p>
+      <w:pPr>
+        <w:pStyle w:val="Bibliography"/>
+      </w:pPr>
+      <w:r>
+        <w:t xml:space="preserve">RStudio Team. (2019).</w:t>
+      </w:r>
+      <w:r>
+        <w:t xml:space="preserve"> </w:t>
+      </w:r>
+      <w:r>
+        <w:rPr>
+          <w:i/>
+        </w:rPr>
+        <w:t xml:space="preserve">RStudio: Integrated Development Environment for R</w:t>
+      </w:r>
+      <w:r>
+        <w:t xml:space="preserve">. RStudio, Inc.</w:t>
+      </w:r>
+    </w:p>
+    <w:bookmarkEnd w:id="48"/>
+    <w:bookmarkEnd w:id="49"/>
     <w:sectPr>
       <w:footnotePr>
         <w:numFmt w:val="decimal"/>
@@ -47,6 +1097,55 @@
     <w:p>
       <w:r>
         <w:separator/>
+      </w:r>
+    </w:p>
+  </w:footnote>
+  <w:footnote w:id="21">
+    <w:p>
+      <w:pPr>
+        <w:pStyle w:val="Notaderodap"/>
+      </w:pPr>
+      <w:r>
+        <w:rPr>
+          <w:rStyle w:val="FootnoteReference"/>
+        </w:rPr>
+        <w:footnoteRef/>
+      </w:r>
+      <w:r>
+        <w:t xml:space="preserve"> </w:t>
+      </w:r>
+      <w:r>
+        <w:t xml:space="preserve">Doutoranda no Programa de Pós-graduação em Ciência Ambiental (PROCAM), do Instituto de Energia e Ambiente (IEE) da Universidade de São Paulo (USP). Email:</w:t>
+      </w:r>
+      <w:r>
+        <w:t xml:space="preserve"> </w:t>
+      </w:r>
+      <w:hyperlink r:id="rId22">
+        <w:r>
+          <w:rPr>
+            <w:rStyle w:val="Hyperlink"/>
+          </w:rPr>
+          <w:t xml:space="preserve">beatriz.milz@usp.br</w:t>
+        </w:r>
+      </w:hyperlink>
+    </w:p>
+  </w:footnote>
+  <w:footnote w:id="23">
+    <w:p>
+      <w:pPr>
+        <w:pStyle w:val="Notaderodap"/>
+      </w:pPr>
+      <w:r>
+        <w:rPr>
+          <w:rStyle w:val="FootnoteReference"/>
+        </w:rPr>
+        <w:footnoteRef/>
+      </w:r>
+      <w:r>
+        <w:t xml:space="preserve"> </w:t>
+      </w:r>
+      <w:r>
+        <w:t xml:space="preserve">….</w:t>
       </w:r>
     </w:p>
   </w:footnote>

</xml_diff>

<commit_message>
atualiza capítulo - discussao sobre governanca
</commit_message>
<xml_diff>
--- a/capitulo.docx
+++ b/capitulo.docx
@@ -498,7 +498,7 @@
         <w:pStyle w:val="Corpodotexto"/>
       </w:pPr>
       <w:r>
-        <w:t xml:space="preserve">Os resultados foram coletados e organizados em uma tabela, considerando os seguintes critérios: data da pesquisa, repositório onde o trabalho está indexado, título da publicação, autoras(es) do artigo, periódico científico na qual o trabalho foi publicado, idioma de publicação, ano de publicação e endereço online do trabalho (URL). Foram filtrados e apagados os trabalhos repetidos, considerando que existe a possibilidade de um mesmo trabalho ser indexado em mais de um repositório.</w:t>
+        <w:t xml:space="preserve">Os resultados foram coletados e organizados em uma tabela, considerando os seguintes critérios: data da pesquisa, repositório onde o trabalho está indexado, título da publicação, autoras(es) do artigo, periódico científico na qual o trabalho foi publicado, idioma de publicação, ano de publicação e endereço online do trabalho (URL). Foram filtrados e apagados os artigos repetidos, considerando que existe a possibilidade de um mesmo trabalho ser indexado em mais de um repositório.</w:t>
       </w:r>
     </w:p>
     <w:p>
@@ -506,7 +506,7 @@
         <w:pStyle w:val="Corpodotexto"/>
       </w:pPr>
       <w:r>
-        <w:t xml:space="preserve">A etapa posterior constou em verificar os trabalhos encontrados, com a finalidade de responder às seguintes perguntas: Em que ano os artigos foram publicados? Em quais periódicos os mesmos foram publicados? De que forma o projeto temático MacroAmb tem contribuído para a produção de conhecimento sobre a Macrometrópole Paulista?</w:t>
+        <w:t xml:space="preserve">A etapa posterior constou em verificar os artigos encontrados, com a finalidade de responder às seguintes perguntas: Em que ano os artigos foram publicados? Em quais periódicos os mesmos foram publicados? De que forma o projeto temático MacroAmb tem contribuído para a produção de conhecimento sobre a Macrometrópole Paulista?</w:t>
       </w:r>
     </w:p>
     <w:p>
@@ -574,6 +574,24 @@
         <w:rPr>
           <w:rStyle w:val="VerbatimChar"/>
         </w:rPr>
+        <w:t xml:space="preserve">googlesheets4</w:t>
+      </w:r>
+      <w:r>
+        <w:t xml:space="preserve"> </w:t>
+      </w:r>
+      <w:r>
+        <w:t xml:space="preserve">(Bryan, 2020)</w:t>
+      </w:r>
+      <w:r>
+        <w:t xml:space="preserve">,</w:t>
+      </w:r>
+      <w:r>
+        <w:t xml:space="preserve"> </w:t>
+      </w:r>
+      <w:r>
+        <w:rPr>
+          <w:rStyle w:val="VerbatimChar"/>
+        </w:rPr>
         <w:t xml:space="preserve">tidytext</w:t>
       </w:r>
       <w:r>
@@ -643,7 +661,7 @@
         <w:pStyle w:val="FirstParagraph"/>
       </w:pPr>
       <w:r>
-        <w:t xml:space="preserve">A pesquisa baseada nos critérios descritos anteriormente resultou em 43 artigos publicados em periódicos. Analisando o idioma das publicações, apenas 3 trabalho foram publicados exclusivamente em língua inglesa, enquanto 93% dos trabalhos foram publicados em português, demonstrando que as pessoas autoras consideram que este assunto é de maior importância local (Brasil).</w:t>
+        <w:t xml:space="preserve">A pesquisa baseada nos critérios descritos anteriormente resultou em 43 artigos publicados em periódicos. Analisando o idioma das publicações, apenas 3 trabalho foram publicados exclusivamente em língua inglesa, enquanto 93% dos artigos foram publicados em português, demonstrando que as pessoas autoras consideram que este assunto é de maior importância local (Brasil).</w:t>
       </w:r>
     </w:p>
     <w:p>
@@ -758,7 +776,7 @@
         <w:t xml:space="preserve">”</w:t>
       </w:r>
       <w:r>
-        <w:t xml:space="preserve">, sendo um projeto financiado pela Fundação de Amparo à Pesquisa do Estado de São Paulo (FAPESP), que foi iniciado em 2017. Considerando os trabalhos encontrados neste levantamento, e publicados a partir de 2017 (o período de início do projeto), 41.4% dos trabalhos foram realizados com autoria ou co-autoria de pessoas pesquisadoras pertencentes ao Projeto MacroAmb.</w:t>
+        <w:t xml:space="preserve">, sendo um projeto financiado pela Fundação de Amparo à Pesquisa do Estado de São Paulo (FAPESP), que foi iniciado em 2017. Considerando os artigos encontrados neste levantamento, 41.4% dos artigos encontrados e publicados a partir de 2017 (o período de início do projeto) foram realizados com autoria ou co-autoria de pessoas pesquisadoras pertencentes ao Projeto MacroAmb.</w:t>
       </w:r>
     </w:p>
     <w:p>
@@ -835,7 +853,7 @@
         <w:pStyle w:val="Corpodotexto"/>
       </w:pPr>
       <w:r>
-        <w:t xml:space="preserve">A Figura 4 apresenta uma nuvem de frequência de palavras, elaborada a partir dos títulos dos artigos encontrados neste levantamento, e foi desenvolvida com a finalidade de apresentar de forma visual os temas abordados pelos trabalhos. Para a melhor visualização da nuvem, as palavras</w:t>
+        <w:t xml:space="preserve">A Figura 4 apresenta uma nuvem de frequência de palavras, elaborada a partir dos títulos dos artigos encontrados neste levantamento, e foi desenvolvida com a finalidade de apresentar de forma visual os temas abordados pelos artigos. Para a melhor visualização da nuvem, as palavras</w:t>
       </w:r>
       <w:r>
         <w:t xml:space="preserve"> </w:t>
@@ -868,7 +886,7 @@
         <w:t xml:space="preserve">”</w:t>
       </w:r>
       <w:r>
-        <w:t xml:space="preserve">, por serem palavras comuns na maioria dos títulos dos trabalhos. Não houve destaque para palavras relacionadas com mudanças climáticas nas nuvens de frequência de palavras, sendo que a palavra com maior frequência foi</w:t>
+        <w:t xml:space="preserve">, por serem palavras comuns na maioria dos títulos dos artigos. Não houve destaque para palavras relacionadas com mudanças climáticas nas nuvens de frequência de palavras, sendo que a palavra com maior frequência foi</w:t>
       </w:r>
       <w:r>
         <w:t xml:space="preserve"> </w:t>
@@ -883,7 +901,7 @@
         <w:t xml:space="preserve">”</w:t>
       </w:r>
       <w:r>
-        <w:t xml:space="preserve">, enquanto a palavra governança aparece com pouco destaque.</w:t>
+        <w:t xml:space="preserve">, enquanto a palavra governança aparece com menor destaque.</w:t>
       </w:r>
     </w:p>
     <w:p>
@@ -945,19 +963,10 @@
       <w:pPr>
         <w:pStyle w:val="Ttulo3"/>
       </w:pPr>
-      <w:bookmarkStart w:id="38" w:name="X3943e3f19cf32f620a094287c645896282c34e9"/>
+      <w:bookmarkStart w:id="38" w:name="governança-e-a-macrometrópole-paulista"/>
       <w:r>
         <w:t xml:space="preserve">Governança e a Macrometrópole Paulista</w:t>
       </w:r>
-      <w:r>
-        <w:t xml:space="preserve"> </w:t>
-      </w:r>
-      <w:r>
-        <w:rPr>
-          <w:b/>
-        </w:rPr>
-        <w:t xml:space="preserve">ATUALIZAR</w:t>
-      </w:r>
       <w:bookmarkEnd w:id="38"/>
     </w:p>
     <w:p>
@@ -965,7 +974,7 @@
         <w:pStyle w:val="FirstParagraph"/>
       </w:pPr>
       <w:r>
-        <w:t xml:space="preserve">Considerando os artigos apresentados neste levantamento, foram identificados XXXX trabalhos que abordavam a governança. As abordagens que apareceram relacionadas com governança são: água, metropolitana, participativa, ambiental, interfederativa, multinível, multissetorial, nexo e democrática.</w:t>
+        <w:t xml:space="preserve">Considerando os artigos apresentados neste levantamento, foram identificados 19 artigos que citam a governança. As abordagens que apareceram com mais frequência citadas com governança são: Ambiental, Metropolitana, da Água, Interfederativa, e Participativa.</w:t>
       </w:r>
     </w:p>
     <w:p>
@@ -973,7 +982,28 @@
         <w:pStyle w:val="Corpodotexto"/>
       </w:pPr>
       <w:r>
-        <w:t xml:space="preserve">As abordagens de governança mais presentes nos estudos foram a governança da água e governança metropolitana. Dentre os trabalhos que abordaram a governança da água na MMP (JACOBI, CIBIM &amp; LEÃO, 2015; GIATTI et al., 2016; RICHTER &amp; JACOBI, 2018), dois trataram diretamente sobre a crise hídrica que afetou a Macrometrópole Paulista entre 2014 e 2015, especialmente a Região Metropolitana de São Paulo (RMSP), e outro apresentou este acontecimento em sua contextualização. A gestão dos recursos hídricos atualmente transcende a escala da RMSP, pois apresenta complexas relações com outras regiões metropolitanas e unidades de gerenciamento de recursos hídricos, que estão incluídas no território da Macrometrópole Paulista. Segundo Richter e Jacobi (2018, p. 557):</w:t>
+        <w:t xml:space="preserve">Dentre os artigos que citaram a governança da água na MMP</w:t>
+      </w:r>
+      <w:r>
+        <w:t xml:space="preserve"> </w:t>
+      </w:r>
+      <w:r>
+        <w:t xml:space="preserve">(Jacobi et al., 2015; Momm et al., 2020; Richter &amp; Jacobi, 2018)</w:t>
+      </w:r>
+      <w:r>
+        <w:t xml:space="preserve">, dois trataram diretamente sobre a crise hídrica que afetou a Macrometrópole Paulista entre 2014 e 2015, especialmente a Região Metropolitana de São Paulo (RMSP), e outro apresentou este acontecimento em sua contextualização. A gestão dos recursos hídricos atualmente transcende a escala da RMSP, pois apresenta complexas relações com outras regiões metropolitanas e unidades de gerenciamento de recursos hídricos, que estão incluídas no território da Macrometrópole Paulista. Segundo</w:t>
+      </w:r>
+      <w:r>
+        <w:t xml:space="preserve"> </w:t>
+      </w:r>
+      <w:r>
+        <w:t xml:space="preserve">Richter &amp; Jacobi (2018)</w:t>
+      </w:r>
+      <w:r>
+        <w:t xml:space="preserve"> </w:t>
+      </w:r>
+      <w:r>
+        <w:t xml:space="preserve">(p. 557):</w:t>
       </w:r>
     </w:p>
     <w:p>
@@ -998,7 +1028,16 @@
         <w:pStyle w:val="FirstParagraph"/>
       </w:pPr>
       <w:r>
-        <w:t xml:space="preserve">Os trabalhos que consideraram a abordagem de governança da água também dialogaram sobre as mudanças climáticas, que é uma questão que aumenta as incertezas sobre o abastecimento público da MMP. Segundo o IPCC, as mudanças climáticas irão aumentar os riscos de ocorrência de eventos de secas e escassez de água (IPCC, 2014).</w:t>
+        <w:t xml:space="preserve">Os artigos que consideraram a abordagem de governança da água também dialogaram sobre as mudanças climáticas, que é uma questão que aumenta as incertezas sobre o abastecimento público da MMP. Segundo o IPCC, as mudanças climáticas irão aumentar os riscos de ocorrência de eventos de secas e escassez de água</w:t>
+      </w:r>
+      <w:r>
+        <w:t xml:space="preserve"> </w:t>
+      </w:r>
+      <w:r>
+        <w:t xml:space="preserve">(IPCC, 2014)</w:t>
+      </w:r>
+      <w:r>
+        <w:t xml:space="preserve">.</w:t>
       </w:r>
     </w:p>
     <w:p>
@@ -1006,7 +1045,19 @@
         <w:pStyle w:val="Corpodotexto"/>
       </w:pPr>
       <w:r>
-        <w:t xml:space="preserve">Por outro lado, os trabalhos que consideraram a abordagem da governança metropolitana (NEGREIROS, SANTOS &amp; MIRANDA, 2015; CASTRO &amp; SANTOS JUNIOR, 2017; GOMES, RESCHILIAN &amp; UEHARA, 2018) apresentaram um enfoque em planejamento regional, não dialogando com as mudanças climáticas.</w:t>
+        <w:t xml:space="preserve">Por outro lado, os artigos que citaram a abordagem da governança metropolitana</w:t>
+      </w:r>
+      <w:r>
+        <w:t xml:space="preserve"> </w:t>
+      </w:r>
+      <w:r>
+        <w:t xml:space="preserve">(Castro &amp; Santos Júnior, 2017; Gomes et al., 2018; Negreiros et al., 2015; Torres et al., 2019)</w:t>
+      </w:r>
+      <w:r>
+        <w:t xml:space="preserve"> </w:t>
+      </w:r>
+      <w:r>
+        <w:t xml:space="preserve">não dialogaram com a questão das mudanças climáticas.</w:t>
       </w:r>
     </w:p>
     <w:p>
@@ -1024,7 +1075,7 @@
         <w:pStyle w:val="FirstParagraph"/>
       </w:pPr>
       <w:r>
-        <w:t xml:space="preserve">Desde 2015, houve um aumento do número de publicações científicas que tratavam do território da Macrometrópole Paulista. Destacando a importância da governança ambiental para o contexto apresentado, é importante que as pesquisas sobre este território sejam intensificadas, especialmente no contexto atual de incertezas e mudanças climáticas, com o intuito de avançar no entendimento sobre a governança ambiental na MMP. Espera-se que esse levantamento exploratório forneça subsídios para pesquisas futuras sobre a Macrometrópole Paulista.</w:t>
+        <w:t xml:space="preserve">Desde 2015, houve um aumento do número de publicações científicas que tratavam do território da Macrometrópole Paulista. Destacando a importância da governança ambiental para o contexto apresentado, é importante que as pesquisas sobre este território sejam intensificadas, especialmente no contexto atual de incertezas e mudanças climáticas, com o intuito de avançar no entendimento sobre a governança ambiental na MMP. Espera-se que esse levantamento forneça subsídios para pesquisas futuras sobre a Macrometrópole Paulista.</w:t>
       </w:r>
     </w:p>
     <w:p>
@@ -1070,13 +1121,46 @@
       </w:r>
       <w:bookmarkEnd w:id="41"/>
     </w:p>
-    <w:bookmarkStart w:id="65" w:name="refs"/>
-    <w:bookmarkStart w:id="43" w:name="X18c4ba1052182a89a87363b49aa5b8bb53298f5"/>
+    <w:bookmarkStart w:id="78" w:name="refs"/>
+    <w:bookmarkStart w:id="43" w:name="ref-R-googlesheets4"/>
     <w:p>
       <w:pPr>
         <w:pStyle w:val="Bibliography"/>
       </w:pPr>
       <w:r>
+        <w:t xml:space="preserve">Bryan, J. (2020).</w:t>
+      </w:r>
+      <w:r>
+        <w:t xml:space="preserve"> </w:t>
+      </w:r>
+      <w:r>
+        <w:rPr>
+          <w:i/>
+        </w:rPr>
+        <w:t xml:space="preserve">Googlesheets4: Access google sheets using the sheets api v4</w:t>
+      </w:r>
+      <w:r>
+        <w:t xml:space="preserve">.</w:t>
+      </w:r>
+      <w:r>
+        <w:t xml:space="preserve"> </w:t>
+      </w:r>
+      <w:hyperlink r:id="rId42">
+        <w:r>
+          <w:rPr>
+            <w:rStyle w:val="Hyperlink"/>
+          </w:rPr>
+          <w:t xml:space="preserve">https://github.com/tidyverse/googlesheets4</w:t>
+        </w:r>
+      </w:hyperlink>
+    </w:p>
+    <w:bookmarkEnd w:id="43"/>
+    <w:bookmarkStart w:id="45" w:name="X18c4ba1052182a89a87363b49aa5b8bb53298f5"/>
+    <w:p>
+      <w:pPr>
+        <w:pStyle w:val="Bibliography"/>
+      </w:pPr>
+      <w:r>
         <w:t xml:space="preserve">Castro, H. R. de, &amp; Santos Júnior, W. R. dos. (2017). A expansão da macrometrópole e a criação de novas RMs: um novo rumo para a metropolização institucional no estado de São Paulo?</w:t>
       </w:r>
       <w:r>
@@ -1106,7 +1190,7 @@
       <w:r>
         <w:t xml:space="preserve"> </w:t>
       </w:r>
-      <w:hyperlink r:id="rId42">
+      <w:hyperlink r:id="rId44">
         <w:r>
           <w:rPr>
             <w:rStyle w:val="Hyperlink"/>
@@ -1115,8 +1199,8 @@
         </w:r>
       </w:hyperlink>
     </w:p>
-    <w:bookmarkEnd w:id="43"/>
-    <w:bookmarkStart w:id="44" w:name="X25851c1a133cade6b40aa8ac85238c0c7c632e8"/>
+    <w:bookmarkEnd w:id="45"/>
+    <w:bookmarkStart w:id="46" w:name="X25851c1a133cade6b40aa8ac85238c0c7c632e8"/>
     <w:p>
       <w:pPr>
         <w:pStyle w:val="Bibliography"/>
@@ -1137,8 +1221,8 @@
         <w:t xml:space="preserve">.</w:t>
       </w:r>
     </w:p>
-    <w:bookmarkEnd w:id="44"/>
-    <w:bookmarkStart w:id="45" w:name="ref-emplasaPlanoAcaoMacrometropole2012"/>
+    <w:bookmarkEnd w:id="46"/>
+    <w:bookmarkStart w:id="47" w:name="ref-emplasaPlanoAcaoMacrometropole2012"/>
     <w:p>
       <w:pPr>
         <w:pStyle w:val="Bibliography"/>
@@ -1159,8 +1243,8 @@
         <w:t xml:space="preserve">. Governo do Estado de São Paulo.</w:t>
       </w:r>
     </w:p>
-    <w:bookmarkEnd w:id="45"/>
-    <w:bookmarkStart w:id="46" w:name="ref-emplasaRegiaoMetropolitanaSao2019"/>
+    <w:bookmarkEnd w:id="47"/>
+    <w:bookmarkStart w:id="48" w:name="ref-emplasaRegiaoMetropolitanaSao2019"/>
     <w:p>
       <w:pPr>
         <w:pStyle w:val="Bibliography"/>
@@ -1181,8 +1265,8 @@
         <w:t xml:space="preserve">. https://www.emplasa.sp.gov.br/RMSP.</w:t>
       </w:r>
     </w:p>
-    <w:bookmarkEnd w:id="46"/>
-    <w:bookmarkStart w:id="48" w:name="ref-tm2008"/>
+    <w:bookmarkEnd w:id="48"/>
+    <w:bookmarkStart w:id="50" w:name="ref-tm2008"/>
     <w:p>
       <w:pPr>
         <w:pStyle w:val="Bibliography"/>
@@ -1217,7 +1301,7 @@
       <w:r>
         <w:t xml:space="preserve"> </w:t>
       </w:r>
-      <w:hyperlink r:id="rId47">
+      <w:hyperlink r:id="rId49">
         <w:r>
           <w:rPr>
             <w:rStyle w:val="Hyperlink"/>
@@ -1226,13 +1310,58 @@
         </w:r>
       </w:hyperlink>
     </w:p>
-    <w:bookmarkEnd w:id="48"/>
-    <w:bookmarkStart w:id="49" w:name="ref-ipcc_climate_2014"/>
+    <w:bookmarkEnd w:id="50"/>
+    <w:bookmarkStart w:id="52" w:name="X8aa3bbcff39a8beb6d7bd08695157fa6a761678"/>
     <w:p>
       <w:pPr>
         <w:pStyle w:val="Bibliography"/>
       </w:pPr>
       <w:r>
+        <w:t xml:space="preserve">Gomes, C., Reschilian, P. R., Uehara, A. Y., Gomes, C., Reschilian, P. R., &amp; Uehara, A. Y. (2018). Perspectivas do planejamento regional do Vale do Paraíba e litoral norte: marcos históricos e a institucionalização da região metropolitana no Plano de Ação da Macrometrópole Paulista.</w:t>
+      </w:r>
+      <w:r>
+        <w:t xml:space="preserve"> </w:t>
+      </w:r>
+      <w:r>
+        <w:rPr>
+          <w:i/>
+        </w:rPr>
+        <w:t xml:space="preserve">Urbe. Revista Brasileira de Gestão Urbana</w:t>
+      </w:r>
+      <w:r>
+        <w:t xml:space="preserve">,</w:t>
+      </w:r>
+      <w:r>
+        <w:t xml:space="preserve"> </w:t>
+      </w:r>
+      <w:r>
+        <w:rPr>
+          <w:i/>
+        </w:rPr>
+        <w:t xml:space="preserve">10</w:t>
+      </w:r>
+      <w:r>
+        <w:t xml:space="preserve">(1), 154–171.</w:t>
+      </w:r>
+      <w:r>
+        <w:t xml:space="preserve"> </w:t>
+      </w:r>
+      <w:hyperlink r:id="rId51">
+        <w:r>
+          <w:rPr>
+            <w:rStyle w:val="Hyperlink"/>
+          </w:rPr>
+          <w:t xml:space="preserve">https://doi.org/10.1590/2175-3369.010.001.ao07</w:t>
+        </w:r>
+      </w:hyperlink>
+    </w:p>
+    <w:bookmarkEnd w:id="52"/>
+    <w:bookmarkStart w:id="53" w:name="ref-ipcc_climate_2014"/>
+    <w:p>
+      <w:pPr>
+        <w:pStyle w:val="Bibliography"/>
+      </w:pPr>
+      <w:r>
         <w:t xml:space="preserve">IPCC. (2014).</w:t>
       </w:r>
       <w:r>
@@ -1248,8 +1377,8 @@
         <w:t xml:space="preserve">.</w:t>
       </w:r>
     </w:p>
-    <w:bookmarkEnd w:id="49"/>
-    <w:bookmarkStart w:id="50" w:name="Xccc6effd3dc76389ebea0b3d0bf3431cdd61a35"/>
+    <w:bookmarkEnd w:id="53"/>
+    <w:bookmarkStart w:id="54" w:name="Xccc6effd3dc76389ebea0b3d0bf3431cdd61a35"/>
     <w:p>
       <w:pPr>
         <w:pStyle w:val="Bibliography"/>
@@ -1270,13 +1399,58 @@
         <w:t xml:space="preserve">. Oficina Municipal.</w:t>
       </w:r>
     </w:p>
-    <w:bookmarkEnd w:id="50"/>
-    <w:bookmarkStart w:id="52" w:name="X43a51ca340575a386f3b0453792093b0c0f1c7e"/>
+    <w:bookmarkEnd w:id="54"/>
+    <w:bookmarkStart w:id="56" w:name="ref-jacobiCriseHidricaNa2015"/>
     <w:p>
       <w:pPr>
         <w:pStyle w:val="Bibliography"/>
       </w:pPr>
       <w:r>
+        <w:t xml:space="preserve">Jacobi, P. R., Cibim, J., &amp; Leão, R. de S. (2015). Crise hídrica na Macrometrópole Paulista e respostas da sociedade civil.</w:t>
+      </w:r>
+      <w:r>
+        <w:t xml:space="preserve"> </w:t>
+      </w:r>
+      <w:r>
+        <w:rPr>
+          <w:i/>
+        </w:rPr>
+        <w:t xml:space="preserve">Estudos Avançados</w:t>
+      </w:r>
+      <w:r>
+        <w:t xml:space="preserve">,</w:t>
+      </w:r>
+      <w:r>
+        <w:t xml:space="preserve"> </w:t>
+      </w:r>
+      <w:r>
+        <w:rPr>
+          <w:i/>
+        </w:rPr>
+        <w:t xml:space="preserve">29</w:t>
+      </w:r>
+      <w:r>
+        <w:t xml:space="preserve">(84), 27–42.</w:t>
+      </w:r>
+      <w:r>
+        <w:t xml:space="preserve"> </w:t>
+      </w:r>
+      <w:hyperlink r:id="rId55">
+        <w:r>
+          <w:rPr>
+            <w:rStyle w:val="Hyperlink"/>
+          </w:rPr>
+          <w:t xml:space="preserve">https://doi.org/10.1590/S0103-40142015000200003</w:t>
+        </w:r>
+      </w:hyperlink>
+    </w:p>
+    <w:bookmarkEnd w:id="56"/>
+    <w:bookmarkStart w:id="58" w:name="X43a51ca340575a386f3b0453792093b0c0f1c7e"/>
+    <w:p>
+      <w:pPr>
+        <w:pStyle w:val="Bibliography"/>
+      </w:pPr>
+      <w:r>
         <w:t xml:space="preserve">Jacobi, P. R., &amp; Sinisgalli, P. A. de A. (2012). Governança ambiental e economia verde.</w:t>
       </w:r>
       <w:r>
@@ -1306,7 +1480,7 @@
       <w:r>
         <w:t xml:space="preserve"> </w:t>
       </w:r>
-      <w:hyperlink r:id="rId51">
+      <w:hyperlink r:id="rId57">
         <w:r>
           <w:rPr>
             <w:rStyle w:val="Hyperlink"/>
@@ -1315,8 +1489,8 @@
         </w:r>
       </w:hyperlink>
     </w:p>
-    <w:bookmarkEnd w:id="52"/>
-    <w:bookmarkStart w:id="54" w:name="ref-R-wordcloud2"/>
+    <w:bookmarkEnd w:id="58"/>
+    <w:bookmarkStart w:id="60" w:name="ref-R-wordcloud2"/>
     <w:p>
       <w:pPr>
         <w:pStyle w:val="Bibliography"/>
@@ -1339,7 +1513,7 @@
       <w:r>
         <w:t xml:space="preserve"> </w:t>
       </w:r>
-      <w:hyperlink r:id="rId53">
+      <w:hyperlink r:id="rId59">
         <w:r>
           <w:rPr>
             <w:rStyle w:val="Hyperlink"/>
@@ -1348,8 +1522,8 @@
         </w:r>
       </w:hyperlink>
     </w:p>
-    <w:bookmarkEnd w:id="54"/>
-    <w:bookmarkStart w:id="56" w:name="ref-lemosEnvironmentalGovernance2006"/>
+    <w:bookmarkEnd w:id="60"/>
+    <w:bookmarkStart w:id="62" w:name="ref-lemosEnvironmentalGovernance2006"/>
     <w:p>
       <w:pPr>
         <w:pStyle w:val="Bibliography"/>
@@ -1384,7 +1558,7 @@
       <w:r>
         <w:t xml:space="preserve"> </w:t>
       </w:r>
-      <w:hyperlink r:id="rId55">
+      <w:hyperlink r:id="rId61">
         <w:r>
           <w:rPr>
             <w:rStyle w:val="Hyperlink"/>
@@ -1393,13 +1567,80 @@
         </w:r>
       </w:hyperlink>
     </w:p>
-    <w:bookmarkEnd w:id="56"/>
-    <w:bookmarkStart w:id="57" w:name="ref-R-base"/>
+    <w:bookmarkEnd w:id="62"/>
+    <w:bookmarkStart w:id="64" w:name="ref-mommWeavingsPlanningGovernance2020"/>
     <w:p>
       <w:pPr>
         <w:pStyle w:val="Bibliography"/>
       </w:pPr>
       <w:r>
+        <w:t xml:space="preserve">Momm, S., Kinjo, V., Frey, K., Momm, S., Kinjo, V., &amp; Frey, K. (2020). Weavings of planning and governance in the transformation of rivers in global metropolises: A reflection on international cases and ongoing cases in the São Paulo Macrometropolis (Brazil).</w:t>
+      </w:r>
+      <w:r>
+        <w:t xml:space="preserve"> </w:t>
+      </w:r>
+      <w:r>
+        <w:rPr>
+          <w:i/>
+        </w:rPr>
+        <w:t xml:space="preserve">Cadernos Metrópole</w:t>
+      </w:r>
+      <w:r>
+        <w:t xml:space="preserve">,</w:t>
+      </w:r>
+      <w:r>
+        <w:t xml:space="preserve"> </w:t>
+      </w:r>
+      <w:r>
+        <w:rPr>
+          <w:i/>
+        </w:rPr>
+        <w:t xml:space="preserve">22</w:t>
+      </w:r>
+      <w:r>
+        <w:t xml:space="preserve">(48), 499–525.</w:t>
+      </w:r>
+      <w:r>
+        <w:t xml:space="preserve"> </w:t>
+      </w:r>
+      <w:hyperlink r:id="rId63">
+        <w:r>
+          <w:rPr>
+            <w:rStyle w:val="Hyperlink"/>
+          </w:rPr>
+          <w:t xml:space="preserve">https://doi.org/10.1590/2236-9996.2020-4808</w:t>
+        </w:r>
+      </w:hyperlink>
+    </w:p>
+    <w:bookmarkEnd w:id="64"/>
+    <w:bookmarkStart w:id="65" w:name="ref-negreirosNovaEscalaPlanejamento2015"/>
+    <w:p>
+      <w:pPr>
+        <w:pStyle w:val="Bibliography"/>
+      </w:pPr>
+      <w:r>
+        <w:t xml:space="preserve">Negreiros, R., Santos, S. M. M. dos, &amp; Miranda, Z. A. I. de. (2015).</w:t>
+      </w:r>
+      <w:r>
+        <w:t xml:space="preserve"> </w:t>
+      </w:r>
+      <w:r>
+        <w:rPr>
+          <w:i/>
+        </w:rPr>
+        <w:t xml:space="preserve">Nova escala de planejamento, investimento e governança</w:t>
+      </w:r>
+      <w:r>
+        <w:t xml:space="preserve">. 16.</w:t>
+      </w:r>
+    </w:p>
+    <w:bookmarkEnd w:id="65"/>
+    <w:bookmarkStart w:id="66" w:name="ref-R-base"/>
+    <w:p>
+      <w:pPr>
+        <w:pStyle w:val="Bibliography"/>
+      </w:pPr>
+      <w:r>
         <w:t xml:space="preserve">R Core Team. (2019).</w:t>
       </w:r>
       <w:r>
@@ -1418,13 +1659,58 @@
         <w:t xml:space="preserve">[Manual]. R Foundation for Statistical Computing.</w:t>
       </w:r>
     </w:p>
-    <w:bookmarkEnd w:id="57"/>
-    <w:bookmarkStart w:id="58" w:name="ref-rstudio"/>
+    <w:bookmarkEnd w:id="66"/>
+    <w:bookmarkStart w:id="68" w:name="ref-richterConflitosNaMacrometropole2018"/>
     <w:p>
       <w:pPr>
         <w:pStyle w:val="Bibliography"/>
       </w:pPr>
       <w:r>
+        <w:t xml:space="preserve">Richter, R. M., &amp; Jacobi, P. R. (2018). Conflitos na macrometrópole paulista pela perspectiva da crise hídrica | Conflicts in the São Paulo macrometropolis from the perspective of the water crisis.</w:t>
+      </w:r>
+      <w:r>
+        <w:t xml:space="preserve"> </w:t>
+      </w:r>
+      <w:r>
+        <w:rPr>
+          <w:i/>
+        </w:rPr>
+        <w:t xml:space="preserve">Revista Brasileira de Estudos Urbanos E Regionais</w:t>
+      </w:r>
+      <w:r>
+        <w:t xml:space="preserve">,</w:t>
+      </w:r>
+      <w:r>
+        <w:t xml:space="preserve"> </w:t>
+      </w:r>
+      <w:r>
+        <w:rPr>
+          <w:i/>
+        </w:rPr>
+        <w:t xml:space="preserve">20</w:t>
+      </w:r>
+      <w:r>
+        <w:t xml:space="preserve">(3), 556.</w:t>
+      </w:r>
+      <w:r>
+        <w:t xml:space="preserve"> </w:t>
+      </w:r>
+      <w:hyperlink r:id="rId67">
+        <w:r>
+          <w:rPr>
+            <w:rStyle w:val="Hyperlink"/>
+          </w:rPr>
+          <w:t xml:space="preserve">https://doi.org/10.22296/2317-1529.2018v20n3p556</w:t>
+        </w:r>
+      </w:hyperlink>
+    </w:p>
+    <w:bookmarkEnd w:id="68"/>
+    <w:bookmarkStart w:id="69" w:name="ref-rstudio"/>
+    <w:p>
+      <w:pPr>
+        <w:pStyle w:val="Bibliography"/>
+      </w:pPr>
+      <w:r>
         <w:t xml:space="preserve">RStudio Team. (2019).</w:t>
       </w:r>
       <w:r>
@@ -1440,8 +1726,8 @@
         <w:t xml:space="preserve">. RStudio, Inc.</w:t>
       </w:r>
     </w:p>
-    <w:bookmarkEnd w:id="58"/>
-    <w:bookmarkStart w:id="60" w:name="ref-tidytext2016"/>
+    <w:bookmarkEnd w:id="69"/>
+    <w:bookmarkStart w:id="71" w:name="ref-tidytext2016"/>
     <w:p>
       <w:pPr>
         <w:pStyle w:val="Bibliography"/>
@@ -1476,7 +1762,7 @@
       <w:r>
         <w:t xml:space="preserve"> </w:t>
       </w:r>
-      <w:hyperlink r:id="rId59">
+      <w:hyperlink r:id="rId70">
         <w:r>
           <w:rPr>
             <w:rStyle w:val="Hyperlink"/>
@@ -1485,8 +1771,8 @@
         </w:r>
       </w:hyperlink>
     </w:p>
-    <w:bookmarkEnd w:id="60"/>
-    <w:bookmarkStart w:id="61" w:name="ref-silgeTextMining2017"/>
+    <w:bookmarkEnd w:id="71"/>
+    <w:bookmarkStart w:id="72" w:name="ref-silgeTextMining2017"/>
     <w:p>
       <w:pPr>
         <w:pStyle w:val="Bibliography"/>
@@ -1510,13 +1796,58 @@
         <w:t xml:space="preserve">(First). O’Reilly.</w:t>
       </w:r>
     </w:p>
-    <w:bookmarkEnd w:id="61"/>
-    <w:bookmarkStart w:id="63" w:name="ref-tidyverse2019"/>
+    <w:bookmarkEnd w:id="72"/>
+    <w:bookmarkStart w:id="74" w:name="ref-torresENVIRONMENTALCONFLICTSSAO2019"/>
     <w:p>
       <w:pPr>
         <w:pStyle w:val="Bibliography"/>
       </w:pPr>
       <w:r>
+        <w:t xml:space="preserve">Torres, P. H. C., Ramos, R. F., Gonçalves, L. R., Torres, P. H. C., Ramos, R. F., &amp; Gonçalves, L. R. (2019). ENVIRONMENTAL CONFLICTS AT SÃO PAULO MACROMETROPOLIS: PARANAPIACABA AND SÃO SEBASTIÃO.</w:t>
+      </w:r>
+      <w:r>
+        <w:t xml:space="preserve"> </w:t>
+      </w:r>
+      <w:r>
+        <w:rPr>
+          <w:i/>
+        </w:rPr>
+        <w:t xml:space="preserve">Ambiente &amp;Amp; Sociedade</w:t>
+      </w:r>
+      <w:r>
+        <w:t xml:space="preserve">,</w:t>
+      </w:r>
+      <w:r>
+        <w:t xml:space="preserve"> </w:t>
+      </w:r>
+      <w:r>
+        <w:rPr>
+          <w:i/>
+        </w:rPr>
+        <w:t xml:space="preserve">22</w:t>
+      </w:r>
+      <w:r>
+        <w:t xml:space="preserve">.</w:t>
+      </w:r>
+      <w:r>
+        <w:t xml:space="preserve"> </w:t>
+      </w:r>
+      <w:hyperlink r:id="rId73">
+        <w:r>
+          <w:rPr>
+            <w:rStyle w:val="Hyperlink"/>
+          </w:rPr>
+          <w:t xml:space="preserve">https://doi.org/10.1590/1809-4422asoc20190101vu2019l2ao</w:t>
+        </w:r>
+      </w:hyperlink>
+    </w:p>
+    <w:bookmarkEnd w:id="74"/>
+    <w:bookmarkStart w:id="76" w:name="ref-tidyverse2019"/>
+    <w:p>
+      <w:pPr>
+        <w:pStyle w:val="Bibliography"/>
+      </w:pPr>
+      <w:r>
         <w:t xml:space="preserve">Wickham, H., Averick, M., Bryan, J., Chang, W., McGowan, L. D., François, R., Grolemund, G., Hayes, A., Henry, L., Hester, J., Kuhn, M., Pedersen, T. L., Miller, E., Bache, S. M., Müller, K., Ooms, J., Robinson, D., Seidel, D. P., Spinu, V., … Yutani, H. (2019). Welcome to the tidyverse.</w:t>
       </w:r>
       <w:r>
@@ -1546,7 +1877,7 @@
       <w:r>
         <w:t xml:space="preserve"> </w:t>
       </w:r>
-      <w:hyperlink r:id="rId62">
+      <w:hyperlink r:id="rId75">
         <w:r>
           <w:rPr>
             <w:rStyle w:val="Hyperlink"/>
@@ -1555,8 +1886,8 @@
         </w:r>
       </w:hyperlink>
     </w:p>
-    <w:bookmarkEnd w:id="63"/>
-    <w:bookmarkStart w:id="64" w:name="ref-wickhamR4DS2017"/>
+    <w:bookmarkEnd w:id="76"/>
+    <w:bookmarkStart w:id="77" w:name="ref-wickhamR4DS2017"/>
     <w:p>
       <w:pPr>
         <w:pStyle w:val="Bibliography"/>
@@ -1577,8 +1908,8 @@
         <w:t xml:space="preserve">. O’Reilly Media.</w:t>
       </w:r>
     </w:p>
-    <w:bookmarkEnd w:id="64"/>
-    <w:bookmarkEnd w:id="65"/>
+    <w:bookmarkEnd w:id="77"/>
+    <w:bookmarkEnd w:id="78"/>
     <w:sectPr>
       <w:footnotePr>
         <w:numFmt w:val="decimal"/>

</xml_diff>

<commit_message>
arruma algumas referencias no zotero, organiza repo
</commit_message>
<xml_diff>
--- a/capitulo.docx
+++ b/capitulo.docx
@@ -1317,7 +1317,7 @@
         <w:pStyle w:val="Bibliography"/>
       </w:pPr>
       <w:r>
-        <w:t xml:space="preserve">Gomes, C., Reschilian, P. R., Uehara, A. Y., Gomes, C., Reschilian, P. R., &amp; Uehara, A. Y. (2018). Perspectivas do planejamento regional do Vale do Paraíba e litoral norte: marcos históricos e a institucionalização da região metropolitana no Plano de Ação da Macrometrópole Paulista.</w:t>
+        <w:t xml:space="preserve">Gomes, C., Reschilian, P. R., &amp; Uehara, A. Y. (2018). Perspectivas do planejamento regional do Vale do Paraíba e litoral norte: marcos históricos e a institucionalização da região metropolitana no Plano de Ação da Macrometrópole Paulista.</w:t>
       </w:r>
       <w:r>
         <w:t xml:space="preserve"> </w:t>
@@ -1574,7 +1574,7 @@
         <w:pStyle w:val="Bibliography"/>
       </w:pPr>
       <w:r>
-        <w:t xml:space="preserve">Momm, S., Kinjo, V., Frey, K., Momm, S., Kinjo, V., &amp; Frey, K. (2020). Weavings of planning and governance in the transformation of rivers in global metropolises: A reflection on international cases and ongoing cases in the São Paulo Macrometropolis (Brazil).</w:t>
+        <w:t xml:space="preserve">Momm, S., Kinjo, V., &amp; Frey, K. (2020). Weavings of planning and governance in the transformation of rivers in global metropolises: A reflection on international cases and ongoing cases in the São Paulo Macrometropolis (Brazil).</w:t>
       </w:r>
       <w:r>
         <w:t xml:space="preserve"> </w:t>
@@ -1803,7 +1803,7 @@
         <w:pStyle w:val="Bibliography"/>
       </w:pPr>
       <w:r>
-        <w:t xml:space="preserve">Torres, P. H. C., Ramos, R. F., Gonçalves, L. R., Torres, P. H. C., Ramos, R. F., &amp; Gonçalves, L. R. (2019). ENVIRONMENTAL CONFLICTS AT SÃO PAULO MACROMETROPOLIS: PARANAPIACABA AND SÃO SEBASTIÃO.</w:t>
+        <w:t xml:space="preserve">Torres, P. H. C., Ramos, R. F., &amp; Gonçalves, L. R. (2019). ENVIRONMENTAL CONFLICTS AT SÃO PAULO MACROMETROPOLIS: PARANAPIACABA AND SÃO SEBASTIÃO.</w:t>
       </w:r>
       <w:r>
         <w:t xml:space="preserve"> </w:t>
@@ -1812,7 +1812,7 @@
         <w:rPr>
           <w:i/>
         </w:rPr>
-        <w:t xml:space="preserve">Ambiente &amp;Amp; Sociedade</w:t>
+        <w:t xml:space="preserve">Ambiente &amp; Sociedade</w:t>
       </w:r>
       <w:r>
         <w:t xml:space="preserve">,</w:t>

</xml_diff>